<commit_message>
Output from local repository
</commit_message>
<xml_diff>
--- a/1.docx
+++ b/1.docx
@@ -126,61 +126,80 @@
       </w:pPr>
     </w:p>
     <w:p>
+      <w:pPr>
+        <w:rPr>
+          <w:color w:val="FF0000"/>
+        </w:rPr>
+      </w:pPr>
       <w:proofErr w:type="spellStart"/>
       <w:r>
         <w:rPr>
+          <w:color w:val="FF0000"/>
           <w:lang w:val="en-US"/>
         </w:rPr>
         <w:t>Git</w:t>
       </w:r>
       <w:proofErr w:type="spellEnd"/>
       <w:r>
+        <w:rPr>
+          <w:color w:val="FF0000"/>
+        </w:rPr>
         <w:t xml:space="preserve"> </w:t>
       </w:r>
       <w:r>
         <w:rPr>
+          <w:color w:val="FF0000"/>
           <w:lang w:val="en-US"/>
         </w:rPr>
         <w:t>fetch</w:t>
       </w:r>
       <w:r>
-        <w:t xml:space="preserve"> </w:t>
-      </w:r>
-      <w:r>
-        <w:t xml:space="preserve">- извлекла последние актуальные метаданные (добавила удаленную ветку </w:t>
+        <w:rPr>
+          <w:color w:val="FF0000"/>
+        </w:rPr>
+        <w:t xml:space="preserve"> - извлекла последние актуальные метаданные (добавила удаленную ветку </w:t>
       </w:r>
       <w:proofErr w:type="spellStart"/>
       <w:r>
         <w:rPr>
+          <w:color w:val="FF0000"/>
           <w:lang w:val="en-US"/>
         </w:rPr>
         <w:t>Chelyshkova</w:t>
       </w:r>
       <w:proofErr w:type="spellEnd"/>
       <w:r>
-        <w:t xml:space="preserve"> </w:t>
-      </w:r>
-      <w:r>
-        <w:t xml:space="preserve">и извлекла все последние изменения удаленного </w:t>
+        <w:rPr>
+          <w:color w:val="FF0000"/>
+        </w:rPr>
+        <w:t xml:space="preserve"> и извлекла все последние изменения удаленного </w:t>
       </w:r>
       <w:proofErr w:type="spellStart"/>
       <w:r>
+        <w:rPr>
+          <w:color w:val="FF0000"/>
+        </w:rPr>
         <w:t>репозитория</w:t>
       </w:r>
       <w:proofErr w:type="spellEnd"/>
       <w:r>
+        <w:rPr>
+          <w:color w:val="FF0000"/>
+        </w:rPr>
         <w:t>)</w:t>
       </w:r>
     </w:p>
     <w:p>
       <w:pPr>
         <w:rPr>
+          <w:color w:val="FF0000"/>
           <w:lang w:val="en-US"/>
         </w:rPr>
       </w:pPr>
       <w:r>
         <w:rPr>
           <w:noProof/>
+          <w:color w:val="FF0000"/>
           <w:lang w:eastAsia="ru-RU"/>
         </w:rPr>
         <w:drawing>
@@ -223,16 +242,28 @@
     <w:p>
       <w:pPr>
         <w:rPr>
-          <w:lang w:val="en-US"/>
-        </w:rPr>
-      </w:pPr>
-    </w:p>
-    <w:p>
-      <w:r>
+          <w:color w:val="FF0000"/>
+          <w:lang w:val="en-US"/>
+        </w:rPr>
+      </w:pPr>
+    </w:p>
+    <w:p>
+      <w:pPr>
+        <w:rPr>
+          <w:color w:val="FF0000"/>
+        </w:rPr>
+      </w:pPr>
+      <w:r>
+        <w:rPr>
+          <w:color w:val="FF0000"/>
+        </w:rPr>
         <w:t xml:space="preserve">Изменила переменные в удаленном </w:t>
       </w:r>
       <w:proofErr w:type="spellStart"/>
       <w:r>
+        <w:rPr>
+          <w:color w:val="FF0000"/>
+        </w:rPr>
         <w:t>репозитории</w:t>
       </w:r>
       <w:proofErr w:type="spellEnd"/>
@@ -240,12 +271,14 @@
     <w:p>
       <w:pPr>
         <w:rPr>
+          <w:color w:val="FF0000"/>
           <w:lang w:val="en-US"/>
         </w:rPr>
       </w:pPr>
       <w:r>
         <w:rPr>
           <w:noProof/>
+          <w:color w:val="FF0000"/>
           <w:lang w:eastAsia="ru-RU"/>
         </w:rPr>
         <w:drawing>
@@ -288,46 +321,69 @@
     <w:p>
       <w:pPr>
         <w:rPr>
-          <w:lang w:val="en-US"/>
-        </w:rPr>
-      </w:pPr>
-    </w:p>
-    <w:p>
+          <w:color w:val="FF0000"/>
+          <w:lang w:val="en-US"/>
+        </w:rPr>
+      </w:pPr>
+    </w:p>
+    <w:p>
+      <w:pPr>
+        <w:rPr>
+          <w:color w:val="FF0000"/>
+        </w:rPr>
+      </w:pPr>
       <w:proofErr w:type="spellStart"/>
       <w:r>
         <w:rPr>
+          <w:color w:val="FF0000"/>
           <w:lang w:val="en-US"/>
         </w:rPr>
         <w:t>Git</w:t>
       </w:r>
       <w:proofErr w:type="spellEnd"/>
       <w:r>
+        <w:rPr>
+          <w:color w:val="FF0000"/>
+        </w:rPr>
         <w:t xml:space="preserve"> </w:t>
       </w:r>
       <w:r>
         <w:rPr>
+          <w:color w:val="FF0000"/>
           <w:lang w:val="en-US"/>
         </w:rPr>
         <w:t>pull</w:t>
       </w:r>
       <w:r>
-        <w:t xml:space="preserve"> – </w:t>
-      </w:r>
-      <w:r>
-        <w:t xml:space="preserve">Извлекла и скопировала все изменения из удаленного </w:t>
+        <w:rPr>
+          <w:color w:val="FF0000"/>
+        </w:rPr>
+        <w:t xml:space="preserve"> – Извлекла и скопировала все изменения из удаленного </w:t>
       </w:r>
       <w:proofErr w:type="spellStart"/>
       <w:r>
+        <w:rPr>
+          <w:color w:val="FF0000"/>
+        </w:rPr>
         <w:t>репозитория</w:t>
       </w:r>
       <w:proofErr w:type="spellEnd"/>
       <w:r>
+        <w:rPr>
+          <w:color w:val="FF0000"/>
+        </w:rPr>
         <w:t xml:space="preserve"> (в данном случае изменила переменные</w:t>
       </w:r>
       <w:r>
+        <w:rPr>
+          <w:color w:val="FF0000"/>
+        </w:rPr>
         <w:t xml:space="preserve"> в локальном проекте</w:t>
       </w:r>
       <w:r>
+        <w:rPr>
+          <w:color w:val="FF0000"/>
+        </w:rPr>
         <w:t>)</w:t>
       </w:r>
     </w:p>
@@ -390,9 +446,181 @@
     <w:p>
       <w:pPr>
         <w:rPr>
-          <w:lang w:val="en-US"/>
-        </w:rPr>
-      </w:pPr>
+          <w:noProof/>
+          <w:lang w:val="en-US" w:eastAsia="ru-RU"/>
+        </w:rPr>
+      </w:pPr>
+      <w:r>
+        <w:rPr>
+          <w:noProof/>
+          <w:lang w:val="en-US" w:eastAsia="ru-RU"/>
+        </w:rPr>
+        <w:t>//////////////////////////////////////////////////////////////////////////////////////////////////////////////</w:t>
+      </w:r>
+      <w:r>
+        <w:rPr>
+          <w:noProof/>
+          <w:lang w:val="en-US" w:eastAsia="ru-RU"/>
+        </w:rPr>
+        <w:br/>
+      </w:r>
+      <w:r>
+        <w:rPr>
+          <w:noProof/>
+          <w:lang w:eastAsia="ru-RU"/>
+        </w:rPr>
+        <w:drawing>
+          <wp:inline distT="0" distB="0" distL="0" distR="0" wp14:anchorId="36B0BA2D" wp14:editId="08B9B1EB">
+            <wp:extent cx="5295900" cy="1752600"/>
+            <wp:effectExtent l="0" t="0" r="0" b="0"/>
+            <wp:docPr id="1" name="Рисунок 1"/>
+            <wp:cNvGraphicFramePr>
+              <a:graphicFrameLocks xmlns:a="http://schemas.openxmlformats.org/drawingml/2006/main" noChangeAspect="1"/>
+            </wp:cNvGraphicFramePr>
+            <a:graphic xmlns:a="http://schemas.openxmlformats.org/drawingml/2006/main">
+              <a:graphicData uri="http://schemas.openxmlformats.org/drawingml/2006/picture">
+                <pic:pic xmlns:pic="http://schemas.openxmlformats.org/drawingml/2006/picture">
+                  <pic:nvPicPr>
+                    <pic:cNvPr id="1" name=""/>
+                    <pic:cNvPicPr/>
+                  </pic:nvPicPr>
+                  <pic:blipFill>
+                    <a:blip r:embed="rId9"/>
+                    <a:stretch>
+                      <a:fillRect/>
+                    </a:stretch>
+                  </pic:blipFill>
+                  <pic:spPr>
+                    <a:xfrm>
+                      <a:off x="0" y="0"/>
+                      <a:ext cx="5295900" cy="1752600"/>
+                    </a:xfrm>
+                    <a:prstGeom prst="rect">
+                      <a:avLst/>
+                    </a:prstGeom>
+                  </pic:spPr>
+                </pic:pic>
+              </a:graphicData>
+            </a:graphic>
+          </wp:inline>
+        </w:drawing>
+      </w:r>
+    </w:p>
+    <w:p>
+      <w:pPr>
+        <w:rPr>
+          <w:noProof/>
+          <w:lang w:eastAsia="ru-RU"/>
+        </w:rPr>
+      </w:pPr>
+      <w:r>
+        <w:rPr>
+          <w:noProof/>
+          <w:lang w:eastAsia="ru-RU"/>
+        </w:rPr>
+        <w:t>Клонировала главный проект к себе в локальный репозиторий</w:t>
+      </w:r>
+    </w:p>
+    <w:p>
+      <w:r>
+        <w:rPr>
+          <w:noProof/>
+          <w:lang w:eastAsia="ru-RU"/>
+        </w:rPr>
+        <w:drawing>
+          <wp:inline distT="0" distB="0" distL="0" distR="0" wp14:anchorId="03B963B5" wp14:editId="407E387A">
+            <wp:extent cx="5940425" cy="1566545"/>
+            <wp:effectExtent l="0" t="0" r="3175" b="0"/>
+            <wp:docPr id="12" name="Рисунок 12"/>
+            <wp:cNvGraphicFramePr>
+              <a:graphicFrameLocks xmlns:a="http://schemas.openxmlformats.org/drawingml/2006/main" noChangeAspect="1"/>
+            </wp:cNvGraphicFramePr>
+            <a:graphic xmlns:a="http://schemas.openxmlformats.org/drawingml/2006/main">
+              <a:graphicData uri="http://schemas.openxmlformats.org/drawingml/2006/picture">
+                <pic:pic xmlns:pic="http://schemas.openxmlformats.org/drawingml/2006/picture">
+                  <pic:nvPicPr>
+                    <pic:cNvPr id="1" name=""/>
+                    <pic:cNvPicPr/>
+                  </pic:nvPicPr>
+                  <pic:blipFill>
+                    <a:blip r:embed="rId10"/>
+                    <a:stretch>
+                      <a:fillRect/>
+                    </a:stretch>
+                  </pic:blipFill>
+                  <pic:spPr>
+                    <a:xfrm>
+                      <a:off x="0" y="0"/>
+                      <a:ext cx="5940425" cy="1566545"/>
+                    </a:xfrm>
+                    <a:prstGeom prst="rect">
+                      <a:avLst/>
+                    </a:prstGeom>
+                  </pic:spPr>
+                </pic:pic>
+              </a:graphicData>
+            </a:graphic>
+          </wp:inline>
+        </w:drawing>
+      </w:r>
+    </w:p>
+    <w:p>
+      <w:r>
+        <w:t xml:space="preserve">Изменения в локальном </w:t>
+      </w:r>
+      <w:proofErr w:type="spellStart"/>
+      <w:r>
+        <w:t>репозитории</w:t>
+      </w:r>
+      <w:proofErr w:type="spellEnd"/>
+      <w:r>
+        <w:t>:</w:t>
+      </w:r>
+    </w:p>
+    <w:p>
+      <w:r>
+        <w:rPr>
+          <w:noProof/>
+          <w:lang w:eastAsia="ru-RU"/>
+        </w:rPr>
+        <w:drawing>
+          <wp:inline distT="0" distB="0" distL="0" distR="0" wp14:anchorId="68F628F6" wp14:editId="29A2F31A">
+            <wp:extent cx="5940425" cy="2136775"/>
+            <wp:effectExtent l="0" t="0" r="3175" b="0"/>
+            <wp:docPr id="13" name="Рисунок 13"/>
+            <wp:cNvGraphicFramePr>
+              <a:graphicFrameLocks xmlns:a="http://schemas.openxmlformats.org/drawingml/2006/main" noChangeAspect="1"/>
+            </wp:cNvGraphicFramePr>
+            <a:graphic xmlns:a="http://schemas.openxmlformats.org/drawingml/2006/main">
+              <a:graphicData uri="http://schemas.openxmlformats.org/drawingml/2006/picture">
+                <pic:pic xmlns:pic="http://schemas.openxmlformats.org/drawingml/2006/picture">
+                  <pic:nvPicPr>
+                    <pic:cNvPr id="1" name=""/>
+                    <pic:cNvPicPr/>
+                  </pic:nvPicPr>
+                  <pic:blipFill>
+                    <a:blip r:embed="rId11"/>
+                    <a:stretch>
+                      <a:fillRect/>
+                    </a:stretch>
+                  </pic:blipFill>
+                  <pic:spPr>
+                    <a:xfrm>
+                      <a:off x="0" y="0"/>
+                      <a:ext cx="5940425" cy="2136775"/>
+                    </a:xfrm>
+                    <a:prstGeom prst="rect">
+                      <a:avLst/>
+                    </a:prstGeom>
+                  </pic:spPr>
+                </pic:pic>
+              </a:graphicData>
+            </a:graphic>
+          </wp:inline>
+        </w:drawing>
+      </w:r>
+    </w:p>
+    <w:p>
       <w:bookmarkStart w:id="0" w:name="_GoBack"/>
       <w:bookmarkEnd w:id="0"/>
     </w:p>

</xml_diff>